<commit_message>
Added changes for ELK for Spring Boot.
</commit_message>
<xml_diff>
--- a/ProjectPresentation-AbhishekNautiyal.docx
+++ b/ProjectPresentation-AbhishekNautiyal.docx
@@ -82,6 +82,9 @@
     </w:p>
     <w:p>
       <w:r>
+        <w:rPr>
+          <w:noProof/>
+        </w:rPr>
         <w:drawing>
           <wp:inline distT="0" distB="0" distL="0" distR="0" wp14:anchorId="1C2F9919" wp14:editId="3DCAB28E">
             <wp:extent cx="5731510" cy="2647950"/>
@@ -126,6 +129,9 @@
     </w:p>
     <w:p>
       <w:r>
+        <w:rPr>
+          <w:noProof/>
+        </w:rPr>
         <w:drawing>
           <wp:inline distT="0" distB="0" distL="0" distR="0" wp14:anchorId="5C9C1228" wp14:editId="508F4329">
             <wp:extent cx="5731510" cy="2673985"/>
@@ -180,6 +186,9 @@
     <w:p/>
     <w:p>
       <w:r>
+        <w:rPr>
+          <w:noProof/>
+        </w:rPr>
         <w:drawing>
           <wp:inline distT="0" distB="0" distL="0" distR="0" wp14:anchorId="2745D7DE" wp14:editId="4158F8FD">
             <wp:extent cx="5731510" cy="2647315"/>
@@ -227,6 +236,9 @@
     <w:p/>
     <w:p>
       <w:r>
+        <w:rPr>
+          <w:noProof/>
+        </w:rPr>
         <w:drawing>
           <wp:inline distT="0" distB="0" distL="0" distR="0" wp14:anchorId="614F92CD" wp14:editId="6024078F">
             <wp:extent cx="5731510" cy="2682875"/>
@@ -289,6 +301,9 @@
     <w:p/>
     <w:p>
       <w:r>
+        <w:rPr>
+          <w:noProof/>
+        </w:rPr>
         <w:drawing>
           <wp:inline distT="0" distB="0" distL="0" distR="0" wp14:anchorId="0ACC96AD" wp14:editId="54C8F9C4">
             <wp:extent cx="5731510" cy="2657475"/>
@@ -337,6 +352,9 @@
     <w:p/>
     <w:p>
       <w:r>
+        <w:rPr>
+          <w:noProof/>
+        </w:rPr>
         <w:drawing>
           <wp:inline distT="0" distB="0" distL="0" distR="0" wp14:anchorId="39E2DD7E" wp14:editId="3CBD5182">
             <wp:extent cx="5731510" cy="2647950"/>
@@ -393,6 +411,9 @@
     <w:p/>
     <w:p>
       <w:r>
+        <w:rPr>
+          <w:noProof/>
+        </w:rPr>
         <w:drawing>
           <wp:inline distT="0" distB="0" distL="0" distR="0" wp14:anchorId="3241BF95" wp14:editId="3AC0B0D5">
             <wp:extent cx="5731510" cy="2668270"/>
@@ -442,6 +463,9 @@
     <w:p/>
     <w:p>
       <w:r>
+        <w:rPr>
+          <w:noProof/>
+        </w:rPr>
         <w:drawing>
           <wp:inline distT="0" distB="0" distL="0" distR="0" wp14:anchorId="7EC29647" wp14:editId="790DDB7B">
             <wp:extent cx="5731510" cy="2653665"/>
@@ -489,6 +513,9 @@
     </w:p>
     <w:p>
       <w:r>
+        <w:rPr>
+          <w:noProof/>
+        </w:rPr>
         <w:drawing>
           <wp:inline distT="0" distB="0" distL="0" distR="0" wp14:anchorId="787A7C5A" wp14:editId="44E179CC">
             <wp:extent cx="5731510" cy="2672080"/>
@@ -541,6 +568,9 @@
     <w:p/>
     <w:p>
       <w:r>
+        <w:rPr>
+          <w:noProof/>
+        </w:rPr>
         <w:drawing>
           <wp:inline distT="0" distB="0" distL="0" distR="0" wp14:anchorId="6BB4DC1B" wp14:editId="48A14032">
             <wp:extent cx="5731510" cy="1118235"/>
@@ -580,6 +610,9 @@
     </w:p>
     <w:p>
       <w:r>
+        <w:rPr>
+          <w:noProof/>
+        </w:rPr>
         <w:drawing>
           <wp:inline distT="0" distB="0" distL="0" distR="0" wp14:anchorId="75F5072F" wp14:editId="1D414A5F">
             <wp:extent cx="5731510" cy="2644775"/>
@@ -680,6 +713,9 @@
     <w:p/>
     <w:p>
       <w:r>
+        <w:rPr>
+          <w:noProof/>
+        </w:rPr>
         <w:drawing>
           <wp:inline distT="0" distB="0" distL="0" distR="0" wp14:anchorId="3DE73BB2" wp14:editId="09641DFB">
             <wp:extent cx="5731510" cy="2646680"/>
@@ -736,6 +772,9 @@
     <w:p/>
     <w:p>
       <w:r>
+        <w:rPr>
+          <w:noProof/>
+        </w:rPr>
         <w:drawing>
           <wp:inline distT="0" distB="0" distL="0" distR="0" wp14:anchorId="1E65C7E3" wp14:editId="62D2B93D">
             <wp:extent cx="5731510" cy="570865"/>
@@ -778,21 +817,15 @@
     </w:p>
     <w:p>
       <w:r>
-        <w:t>Similarly,</w:t>
-      </w:r>
-      <w:r>
-        <w:t xml:space="preserve"> </w:t>
-      </w:r>
-      <w:r>
-        <w:t>course</w:t>
-      </w:r>
-      <w:r>
-        <w:t xml:space="preserve">-service configuration present in config-service looks like below – </w:t>
-      </w:r>
-    </w:p>
-    <w:p/>
-    <w:p>
-      <w:r>
+        <w:t xml:space="preserve">Similarly, course-service configuration present in config-service looks like below – </w:t>
+      </w:r>
+    </w:p>
+    <w:p/>
+    <w:p>
+      <w:r>
+        <w:rPr>
+          <w:noProof/>
+        </w:rPr>
         <w:drawing>
           <wp:inline distT="0" distB="0" distL="0" distR="0" wp14:anchorId="09B47B6A" wp14:editId="4C02CFD7">
             <wp:extent cx="5731510" cy="696595"/>
@@ -839,6 +872,9 @@
     <w:p/>
     <w:p>
       <w:r>
+        <w:rPr>
+          <w:noProof/>
+        </w:rPr>
         <w:drawing>
           <wp:inline distT="0" distB="0" distL="0" distR="0" wp14:anchorId="05CC6FE9" wp14:editId="1F730CBC">
             <wp:extent cx="5731510" cy="2647950"/>
@@ -890,6 +926,9 @@
     <w:p/>
     <w:p>
       <w:r>
+        <w:rPr>
+          <w:noProof/>
+        </w:rPr>
         <w:drawing>
           <wp:inline distT="0" distB="0" distL="0" distR="0" wp14:anchorId="242A18D1" wp14:editId="07DA3E2C">
             <wp:extent cx="5731510" cy="2555875"/>
@@ -963,6 +1002,9 @@
     <w:p/>
     <w:p>
       <w:r>
+        <w:rPr>
+          <w:noProof/>
+        </w:rPr>
         <w:drawing>
           <wp:inline distT="0" distB="0" distL="0" distR="0" wp14:anchorId="7A1A8005" wp14:editId="4A0289BA">
             <wp:extent cx="5731510" cy="2482215"/>
@@ -1016,6 +1058,9 @@
     <w:p/>
     <w:p>
       <w:r>
+        <w:rPr>
+          <w:noProof/>
+        </w:rPr>
         <w:drawing>
           <wp:inline distT="0" distB="0" distL="0" distR="0" wp14:anchorId="27489CFB" wp14:editId="0F9C1DDB">
             <wp:extent cx="5731510" cy="2929890"/>
@@ -1065,10 +1110,10 @@
     <w:p>
       <w:r>
         <w:drawing>
-          <wp:inline distT="0" distB="0" distL="0" distR="0" wp14:anchorId="0B0D881F" wp14:editId="08B5F9EA">
-            <wp:extent cx="5731510" cy="2732405"/>
+          <wp:inline distT="0" distB="0" distL="0" distR="0" wp14:anchorId="29E9A57F" wp14:editId="3FA76DAC">
+            <wp:extent cx="5731510" cy="2675255"/>
             <wp:effectExtent l="0" t="0" r="2540" b="0"/>
-            <wp:docPr id="19" name="Picture 19"/>
+            <wp:docPr id="20" name="Picture 20"/>
             <wp:cNvGraphicFramePr>
               <a:graphicFrameLocks xmlns:a="http://schemas.openxmlformats.org/drawingml/2006/main" noChangeAspect="1"/>
             </wp:cNvGraphicFramePr>
@@ -1088,7 +1133,7 @@
                   <pic:spPr>
                     <a:xfrm>
                       <a:off x="0" y="0"/>
-                      <a:ext cx="5731510" cy="2732405"/>
+                      <a:ext cx="5731510" cy="2675255"/>
                     </a:xfrm>
                     <a:prstGeom prst="rect">
                       <a:avLst/>
@@ -1114,6 +1159,9 @@
     </w:p>
     <w:p>
       <w:r>
+        <w:rPr>
+          <w:noProof/>
+        </w:rPr>
         <w:drawing>
           <wp:inline distT="0" distB="0" distL="0" distR="0" wp14:anchorId="700288C7" wp14:editId="312213B4">
             <wp:extent cx="5731510" cy="732155"/>
@@ -1153,17 +1201,14 @@
     </w:p>
     <w:p>
       <w:r>
-        <w:t xml:space="preserve">Below is the snippet from </w:t>
-      </w:r>
-      <w:r>
-        <w:t>Mongo</w:t>
-      </w:r>
-      <w:r>
-        <w:t xml:space="preserve"> DB - </w:t>
-      </w:r>
-    </w:p>
-    <w:p>
-      <w:r>
+        <w:t xml:space="preserve">Below is the snippet from Mongo DB - </w:t>
+      </w:r>
+    </w:p>
+    <w:p>
+      <w:r>
+        <w:rPr>
+          <w:noProof/>
+        </w:rPr>
         <w:drawing>
           <wp:inline distT="0" distB="0" distL="0" distR="0" wp14:anchorId="0BB22EAA" wp14:editId="1FBD0140">
             <wp:extent cx="5731510" cy="732790"/>
@@ -1216,23 +1261,7 @@
           <w:b/>
           <w:bCs/>
         </w:rPr>
-        <w:t xml:space="preserve">Note – </w:t>
-      </w:r>
-      <w:proofErr w:type="gramStart"/>
-      <w:r>
-        <w:rPr>
-          <w:b/>
-          <w:bCs/>
-        </w:rPr>
-        <w:t>kafka.enabled</w:t>
-      </w:r>
-      <w:proofErr w:type="gramEnd"/>
-      <w:r>
-        <w:rPr>
-          <w:b/>
-          <w:bCs/>
-        </w:rPr>
-        <w:t xml:space="preserve"> property should be true in course-service property file present in config-service to sync MySQL and Mongo else only MySQL which will be referred to fetch records.</w:t>
+        <w:t>Note – kafka.enabled property should be true in course-service property file present in config-service to sync MySQL and Mongo else only MySQL which will be referred to fetch records.</w:t>
       </w:r>
     </w:p>
     <w:p/>
@@ -1309,6 +1338,9 @@
     </w:p>
     <w:p>
       <w:r>
+        <w:rPr>
+          <w:noProof/>
+        </w:rPr>
         <w:drawing>
           <wp:inline distT="0" distB="0" distL="0" distR="0" wp14:anchorId="648C27B2" wp14:editId="4A7E3EB2">
             <wp:extent cx="5731510" cy="2917190"/>
@@ -1364,6 +1396,9 @@
     </w:p>
     <w:p>
       <w:r>
+        <w:rPr>
+          <w:noProof/>
+        </w:rPr>
         <w:drawing>
           <wp:inline distT="0" distB="0" distL="0" distR="0" wp14:anchorId="3B13F2D1" wp14:editId="63B7F430">
             <wp:extent cx="5731510" cy="2950845"/>
@@ -1412,6 +1447,9 @@
     <w:p/>
     <w:p>
       <w:r>
+        <w:rPr>
+          <w:noProof/>
+        </w:rPr>
         <w:drawing>
           <wp:inline distT="0" distB="0" distL="0" distR="0" wp14:anchorId="0F952EC5" wp14:editId="5A55DE7C">
             <wp:extent cx="5731510" cy="1339850"/>
@@ -1517,6 +1555,7 @@
         <w:rPr>
           <w:b/>
           <w:bCs/>
+          <w:noProof/>
         </w:rPr>
         <w:drawing>
           <wp:inline distT="0" distB="0" distL="0" distR="0" wp14:anchorId="348ABC67" wp14:editId="57A731C7">
@@ -1601,22 +1640,13 @@
         <w:t xml:space="preserve">Refer </w:t>
       </w:r>
       <w:r>
-        <w:t xml:space="preserve">below snippet </w:t>
-      </w:r>
-      <w:r>
-        <w:t xml:space="preserve">api-gateway </w:t>
-      </w:r>
-      <w:r>
-        <w:t xml:space="preserve">is running on port </w:t>
+        <w:t xml:space="preserve">below snippet api-gateway is running on port </w:t>
       </w:r>
       <w:r>
         <w:t>9999,</w:t>
       </w:r>
       <w:r>
-        <w:t xml:space="preserve"> service-registry</w:t>
-      </w:r>
-      <w:r>
-        <w:t xml:space="preserve"> is running on port </w:t>
+        <w:t xml:space="preserve"> service-registry is running on port </w:t>
       </w:r>
       <w:r>
         <w:t>8761 and</w:t>
@@ -1644,6 +1674,7 @@
         <w:rPr>
           <w:b/>
           <w:bCs/>
+          <w:noProof/>
         </w:rPr>
         <w:drawing>
           <wp:inline distT="0" distB="0" distL="0" distR="0" wp14:anchorId="1C013096" wp14:editId="351A2939">
@@ -1746,19 +1777,7 @@
           <w:rPr>
             <w:rStyle w:val="Hyperlink"/>
           </w:rPr>
-          <w:t>http://13.49.167.12:9999/</w:t>
-        </w:r>
-        <w:r>
-          <w:rPr>
-            <w:rStyle w:val="Hyperlink"/>
-          </w:rPr>
-          <w:t>course</w:t>
-        </w:r>
-        <w:r>
-          <w:rPr>
-            <w:rStyle w:val="Hyperlink"/>
-          </w:rPr>
-          <w:t>-service/default/</w:t>
+          <w:t>http://13.49.167.12:9999/course-service/default/</w:t>
         </w:r>
       </w:hyperlink>
     </w:p>

</xml_diff>

<commit_message>
Dockerized micro services and also added docker compose
</commit_message>
<xml_diff>
--- a/ProjectPresentation-AbhishekNautiyal.docx
+++ b/ProjectPresentation-AbhishekNautiyal.docx
@@ -1109,6 +1109,9 @@
     <w:p/>
     <w:p>
       <w:r>
+        <w:rPr>
+          <w:noProof/>
+        </w:rPr>
         <w:drawing>
           <wp:inline distT="0" distB="0" distL="0" distR="0" wp14:anchorId="29E9A57F" wp14:editId="3FA76DAC">
             <wp:extent cx="5731510" cy="2675255"/>
@@ -1267,6 +1270,106 @@
     <w:p/>
     <w:p/>
     <w:p/>
+    <w:p/>
+    <w:p>
+      <w:r>
+        <w:lastRenderedPageBreak/>
+        <w:t xml:space="preserve">Elastic Logstash Kibana (ELK) is implemented for Spring Application – Below is the snippet – </w:t>
+      </w:r>
+    </w:p>
+    <w:p/>
+    <w:p/>
+    <w:p>
+      <w:r>
+        <w:rPr>
+          <w:noProof/>
+        </w:rPr>
+        <w:drawing>
+          <wp:inline distT="0" distB="0" distL="0" distR="0" wp14:anchorId="5332AADB" wp14:editId="78D63B2E">
+            <wp:extent cx="5731510" cy="2543175"/>
+            <wp:effectExtent l="0" t="0" r="2540" b="9525"/>
+            <wp:docPr id="19" name="Picture 19"/>
+            <wp:cNvGraphicFramePr>
+              <a:graphicFrameLocks xmlns:a="http://schemas.openxmlformats.org/drawingml/2006/main" noChangeAspect="1"/>
+            </wp:cNvGraphicFramePr>
+            <a:graphic xmlns:a="http://schemas.openxmlformats.org/drawingml/2006/main">
+              <a:graphicData uri="http://schemas.openxmlformats.org/drawingml/2006/picture">
+                <pic:pic xmlns:pic="http://schemas.openxmlformats.org/drawingml/2006/picture">
+                  <pic:nvPicPr>
+                    <pic:cNvPr id="1" name=""/>
+                    <pic:cNvPicPr/>
+                  </pic:nvPicPr>
+                  <pic:blipFill>
+                    <a:blip r:embed="rId25"/>
+                    <a:stretch>
+                      <a:fillRect/>
+                    </a:stretch>
+                  </pic:blipFill>
+                  <pic:spPr>
+                    <a:xfrm>
+                      <a:off x="0" y="0"/>
+                      <a:ext cx="5731510" cy="2543175"/>
+                    </a:xfrm>
+                    <a:prstGeom prst="rect">
+                      <a:avLst/>
+                    </a:prstGeom>
+                  </pic:spPr>
+                </pic:pic>
+              </a:graphicData>
+            </a:graphic>
+          </wp:inline>
+        </w:drawing>
+      </w:r>
+    </w:p>
+    <w:p/>
+    <w:p/>
+    <w:p/>
+    <w:p/>
+    <w:p>
+      <w:r>
+        <w:rPr>
+          <w:noProof/>
+        </w:rPr>
+        <w:drawing>
+          <wp:inline distT="0" distB="0" distL="0" distR="0" wp14:anchorId="3982DF15" wp14:editId="15AF8A14">
+            <wp:extent cx="5731510" cy="2541905"/>
+            <wp:effectExtent l="0" t="0" r="2540" b="0"/>
+            <wp:docPr id="28" name="Picture 28"/>
+            <wp:cNvGraphicFramePr>
+              <a:graphicFrameLocks xmlns:a="http://schemas.openxmlformats.org/drawingml/2006/main" noChangeAspect="1"/>
+            </wp:cNvGraphicFramePr>
+            <a:graphic xmlns:a="http://schemas.openxmlformats.org/drawingml/2006/main">
+              <a:graphicData uri="http://schemas.openxmlformats.org/drawingml/2006/picture">
+                <pic:pic xmlns:pic="http://schemas.openxmlformats.org/drawingml/2006/picture">
+                  <pic:nvPicPr>
+                    <pic:cNvPr id="1" name=""/>
+                    <pic:cNvPicPr/>
+                  </pic:nvPicPr>
+                  <pic:blipFill>
+                    <a:blip r:embed="rId26"/>
+                    <a:stretch>
+                      <a:fillRect/>
+                    </a:stretch>
+                  </pic:blipFill>
+                  <pic:spPr>
+                    <a:xfrm>
+                      <a:off x="0" y="0"/>
+                      <a:ext cx="5731510" cy="2541905"/>
+                    </a:xfrm>
+                    <a:prstGeom prst="rect">
+                      <a:avLst/>
+                    </a:prstGeom>
+                  </pic:spPr>
+                </pic:pic>
+              </a:graphicData>
+            </a:graphic>
+          </wp:inline>
+        </w:drawing>
+      </w:r>
+    </w:p>
+    <w:p/>
+    <w:p/>
+    <w:p/>
     <w:p>
       <w:pPr>
         <w:rPr>
@@ -1276,13 +1379,180 @@
           <w:szCs w:val="32"/>
         </w:rPr>
       </w:pPr>
-      <w:r>
+    </w:p>
+    <w:p>
+      <w:pPr>
         <w:rPr>
           <w:b/>
           <w:bCs/>
           <w:sz w:val="32"/>
           <w:szCs w:val="32"/>
         </w:rPr>
+      </w:pPr>
+    </w:p>
+    <w:p>
+      <w:r>
+        <w:lastRenderedPageBreak/>
+        <w:t xml:space="preserve">Micro Services are </w:t>
+      </w:r>
+      <w:r>
+        <w:t>D</w:t>
+      </w:r>
+      <w:r>
+        <w:t xml:space="preserve">ockerize - </w:t>
+      </w:r>
+    </w:p>
+    <w:p>
+      <w:pPr>
+        <w:rPr>
+          <w:b/>
+          <w:bCs/>
+          <w:sz w:val="32"/>
+          <w:szCs w:val="32"/>
+        </w:rPr>
+      </w:pPr>
+    </w:p>
+    <w:p>
+      <w:pPr>
+        <w:rPr>
+          <w:b/>
+          <w:bCs/>
+          <w:sz w:val="32"/>
+          <w:szCs w:val="32"/>
+        </w:rPr>
+      </w:pPr>
+      <w:r>
+        <w:rPr>
+          <w:b/>
+          <w:bCs/>
+          <w:noProof/>
+          <w:sz w:val="32"/>
+          <w:szCs w:val="32"/>
+        </w:rPr>
+        <w:drawing>
+          <wp:inline distT="0" distB="0" distL="0" distR="0" wp14:anchorId="60DF7AB5" wp14:editId="4C2CB702">
+            <wp:extent cx="5731510" cy="3355975"/>
+            <wp:effectExtent l="0" t="0" r="2540" b="0"/>
+            <wp:docPr id="29" name="Picture 29"/>
+            <wp:cNvGraphicFramePr>
+              <a:graphicFrameLocks xmlns:a="http://schemas.openxmlformats.org/drawingml/2006/main" noChangeAspect="1"/>
+            </wp:cNvGraphicFramePr>
+            <a:graphic xmlns:a="http://schemas.openxmlformats.org/drawingml/2006/main">
+              <a:graphicData uri="http://schemas.openxmlformats.org/drawingml/2006/picture">
+                <pic:pic xmlns:pic="http://schemas.openxmlformats.org/drawingml/2006/picture">
+                  <pic:nvPicPr>
+                    <pic:cNvPr id="1" name=""/>
+                    <pic:cNvPicPr/>
+                  </pic:nvPicPr>
+                  <pic:blipFill>
+                    <a:blip r:embed="rId27"/>
+                    <a:stretch>
+                      <a:fillRect/>
+                    </a:stretch>
+                  </pic:blipFill>
+                  <pic:spPr>
+                    <a:xfrm>
+                      <a:off x="0" y="0"/>
+                      <a:ext cx="5731510" cy="3355975"/>
+                    </a:xfrm>
+                    <a:prstGeom prst="rect">
+                      <a:avLst/>
+                    </a:prstGeom>
+                  </pic:spPr>
+                </pic:pic>
+              </a:graphicData>
+            </a:graphic>
+          </wp:inline>
+        </w:drawing>
+      </w:r>
+    </w:p>
+    <w:p>
+      <w:pPr>
+        <w:rPr>
+          <w:b/>
+          <w:bCs/>
+          <w:sz w:val="32"/>
+          <w:szCs w:val="32"/>
+        </w:rPr>
+      </w:pPr>
+    </w:p>
+    <w:p>
+      <w:r>
+        <w:t xml:space="preserve">By executing docker-compose </w:t>
+      </w:r>
+      <w:r>
+        <w:t xml:space="preserve">micro-services are working fine - </w:t>
+      </w:r>
+    </w:p>
+    <w:p>
+      <w:pPr>
+        <w:rPr>
+          <w:b/>
+          <w:bCs/>
+          <w:sz w:val="32"/>
+          <w:szCs w:val="32"/>
+        </w:rPr>
+      </w:pPr>
+      <w:r>
+        <w:rPr>
+          <w:b/>
+          <w:bCs/>
+          <w:sz w:val="32"/>
+          <w:szCs w:val="32"/>
+        </w:rPr>
+        <w:drawing>
+          <wp:inline distT="0" distB="0" distL="0" distR="0" wp14:anchorId="2032988A" wp14:editId="2E749884">
+            <wp:extent cx="5731510" cy="3740150"/>
+            <wp:effectExtent l="0" t="0" r="2540" b="0"/>
+            <wp:docPr id="30" name="Picture 30"/>
+            <wp:cNvGraphicFramePr>
+              <a:graphicFrameLocks xmlns:a="http://schemas.openxmlformats.org/drawingml/2006/main" noChangeAspect="1"/>
+            </wp:cNvGraphicFramePr>
+            <a:graphic xmlns:a="http://schemas.openxmlformats.org/drawingml/2006/main">
+              <a:graphicData uri="http://schemas.openxmlformats.org/drawingml/2006/picture">
+                <pic:pic xmlns:pic="http://schemas.openxmlformats.org/drawingml/2006/picture">
+                  <pic:nvPicPr>
+                    <pic:cNvPr id="1" name=""/>
+                    <pic:cNvPicPr/>
+                  </pic:nvPicPr>
+                  <pic:blipFill>
+                    <a:blip r:embed="rId28"/>
+                    <a:stretch>
+                      <a:fillRect/>
+                    </a:stretch>
+                  </pic:blipFill>
+                  <pic:spPr>
+                    <a:xfrm>
+                      <a:off x="0" y="0"/>
+                      <a:ext cx="5731510" cy="3740150"/>
+                    </a:xfrm>
+                    <a:prstGeom prst="rect">
+                      <a:avLst/>
+                    </a:prstGeom>
+                  </pic:spPr>
+                </pic:pic>
+              </a:graphicData>
+            </a:graphic>
+          </wp:inline>
+        </w:drawing>
+      </w:r>
+    </w:p>
+    <w:p>
+      <w:pPr>
+        <w:rPr>
+          <w:b/>
+          <w:bCs/>
+          <w:sz w:val="32"/>
+          <w:szCs w:val="32"/>
+        </w:rPr>
+      </w:pPr>
+      <w:r>
+        <w:rPr>
+          <w:b/>
+          <w:bCs/>
+          <w:sz w:val="32"/>
+          <w:szCs w:val="32"/>
+        </w:rPr>
         <w:lastRenderedPageBreak/>
         <w:t xml:space="preserve">Cloud - </w:t>
       </w:r>
@@ -1309,7 +1579,7 @@
           <w:bCs/>
         </w:rPr>
       </w:pPr>
-      <w:hyperlink r:id="rId25" w:history="1">
+      <w:hyperlink r:id="rId29" w:history="1">
         <w:r>
           <w:rPr>
             <w:rStyle w:val="Hyperlink"/>
@@ -1357,7 +1627,7 @@
                     <pic:cNvPicPr/>
                   </pic:nvPicPr>
                   <pic:blipFill>
-                    <a:blip r:embed="rId26"/>
+                    <a:blip r:embed="rId30"/>
                     <a:stretch>
                       <a:fillRect/>
                     </a:stretch>
@@ -1415,7 +1685,7 @@
                     <pic:cNvPicPr/>
                   </pic:nvPicPr>
                   <pic:blipFill>
-                    <a:blip r:embed="rId27"/>
+                    <a:blip r:embed="rId31"/>
                     <a:stretch>
                       <a:fillRect/>
                     </a:stretch>
@@ -1466,7 +1736,7 @@
                     <pic:cNvPicPr/>
                   </pic:nvPicPr>
                   <pic:blipFill>
-                    <a:blip r:embed="rId28"/>
+                    <a:blip r:embed="rId32"/>
                     <a:stretch>
                       <a:fillRect/>
                     </a:stretch>
@@ -1573,7 +1843,7 @@
                     <pic:cNvPicPr/>
                   </pic:nvPicPr>
                   <pic:blipFill>
-                    <a:blip r:embed="rId29"/>
+                    <a:blip r:embed="rId33"/>
                     <a:stretch>
                       <a:fillRect/>
                     </a:stretch>
@@ -1692,7 +1962,7 @@
                     <pic:cNvPicPr/>
                   </pic:nvPicPr>
                   <pic:blipFill>
-                    <a:blip r:embed="rId30"/>
+                    <a:blip r:embed="rId34"/>
                     <a:stretch>
                       <a:fillRect/>
                     </a:stretch>
@@ -1746,7 +2016,7 @@
       <w:r>
         <w:t xml:space="preserve">Eureka URL - </w:t>
       </w:r>
-      <w:hyperlink r:id="rId31" w:history="1">
+      <w:hyperlink r:id="rId35" w:history="1">
         <w:r>
           <w:rPr>
             <w:rStyle w:val="Hyperlink"/>
@@ -1759,7 +2029,7 @@
       <w:r>
         <w:t xml:space="preserve">User Service configuration via Config Service URL - </w:t>
       </w:r>
-      <w:hyperlink r:id="rId32" w:history="1">
+      <w:hyperlink r:id="rId36" w:history="1">
         <w:r>
           <w:rPr>
             <w:rStyle w:val="Hyperlink"/>
@@ -1772,7 +2042,7 @@
       <w:r>
         <w:t xml:space="preserve">Course Service configuration via Config Service URL - </w:t>
       </w:r>
-      <w:hyperlink r:id="rId33" w:history="1">
+      <w:hyperlink r:id="rId37" w:history="1">
         <w:r>
           <w:rPr>
             <w:rStyle w:val="Hyperlink"/>
@@ -1785,7 +2055,7 @@
       <w:r>
         <w:t xml:space="preserve">Swagger URL - </w:t>
       </w:r>
-      <w:hyperlink r:id="rId34" w:history="1">
+      <w:hyperlink r:id="rId38" w:history="1">
         <w:r>
           <w:rPr>
             <w:rStyle w:val="Hyperlink"/>

</xml_diff>